<commit_message>
spelling check done, and slight changes made
</commit_message>
<xml_diff>
--- a/Brief/Brief.docx
+++ b/Brief/Brief.docx
@@ -10,6 +10,7 @@
           <w:u w:val="single"/>
         </w:rPr>
       </w:pPr>
+      <w:bookmarkStart w:id="0" w:name="_GoBack"/>
       <w:r>
         <w:rPr>
           <w:b/>
@@ -28,19 +29,79 @@
         <w:t>investigating</w:t>
       </w:r>
       <w:r>
-        <w:t xml:space="preserve"> into what problems a lot “immersive games” had was its attention to “realism” </w:t>
-      </w:r>
-      <w:r>
-        <w:t>in terms of visually stunning graphics to aid or compliment immersion in t</w:t>
+        <w:t xml:space="preserve"> into what problems a lot </w:t>
+      </w:r>
+      <w:r>
+        <w:t xml:space="preserve">of </w:t>
+      </w:r>
+      <w:r>
+        <w:t xml:space="preserve">“immersive games” had was its attention to “realism” </w:t>
+      </w:r>
+      <w:r>
+        <w:t>in terms of visually stunning graphic</w:t>
+      </w:r>
+      <w:r>
+        <w:t>s to aid or compli</w:t>
+      </w:r>
+      <w:r>
+        <w:t>ment immersion in t</w:t>
       </w:r>
       <w:r>
         <w:t>hese games. O</w:t>
       </w:r>
       <w:r>
-        <w:t xml:space="preserve">ne game series, that has done this is the Call of duty series, with games such as Call of duty: Modern Warfare and Call of duty: Ghosts. Another issue that we found is that games that did focus on having immersion in tandem with realism is that this led to the player being the focal point of the game, this may not be entirely negative, it did lead to the game world becoming less convincing as the player would be able to predict what would happen next which is counterintuitive for creating immersion. </w:t>
-      </w:r>
-      <w:r>
-        <w:t>Using this brief our</w:t>
+        <w:t>ne game series, that has done this is the Call of duty series, with games such as Call of duty: Modern Warfare and Call of duty: Ghosts. Another issue that we found is that</w:t>
+      </w:r>
+      <w:r>
+        <w:t>,</w:t>
+      </w:r>
+      <w:r>
+        <w:t xml:space="preserve"> games</w:t>
+      </w:r>
+      <w:r>
+        <w:t xml:space="preserve"> which</w:t>
+      </w:r>
+      <w:r>
+        <w:t xml:space="preserve"> focus</w:t>
+      </w:r>
+      <w:r>
+        <w:t>ed</w:t>
+      </w:r>
+      <w:r>
+        <w:t xml:space="preserve"> on having immersion in t</w:t>
+      </w:r>
+      <w:r>
+        <w:t xml:space="preserve">andem with realism. This </w:t>
+      </w:r>
+      <w:r>
+        <w:t>led to the player be</w:t>
+      </w:r>
+      <w:r>
+        <w:t>ing the focal point of the game while</w:t>
+      </w:r>
+      <w:r>
+        <w:t xml:space="preserve"> this may not be entirely negative, it did lead to the game world becoming less convincing</w:t>
+      </w:r>
+      <w:r>
+        <w:t>.</w:t>
+      </w:r>
+      <w:r>
+        <w:t xml:space="preserve"> </w:t>
+      </w:r>
+      <w:r>
+        <w:t>Because of this</w:t>
+      </w:r>
+      <w:r>
+        <w:t xml:space="preserve"> the player would be able to predict what would happen next which is counterintuitive for creating immersion. </w:t>
+      </w:r>
+      <w:r>
+        <w:t>Using this brief</w:t>
+      </w:r>
+      <w:r>
+        <w:t>,</w:t>
+      </w:r>
+      <w:r>
+        <w:t xml:space="preserve"> our</w:t>
       </w:r>
       <w:r>
         <w:t xml:space="preserve"> group has decided to explore and identify the</w:t>
@@ -91,7 +152,13 @@
         <w:t>After identifying the problems in immersive games that we wanted to solve, we decided to pick a theme that would aid in this solution. We decided to explore which emotions would be beneficial in helping immerse the player into the game w</w:t>
       </w:r>
       <w:r>
-        <w:t xml:space="preserve">orld in which we want to create. Upon researching different types of emotions in humans we decided that the emotion that would best complement our goal would be </w:t>
+        <w:t xml:space="preserve">orld in which we want to create. Upon researching different types of emotions in humans we decided that the emotion that would best </w:t>
+      </w:r>
+      <w:r>
+        <w:t>complement</w:t>
+      </w:r>
+      <w:r>
+        <w:t xml:space="preserve"> our goal would be </w:t>
       </w:r>
       <w:r>
         <w:rPr>
@@ -103,7 +170,13 @@
         <w:t xml:space="preserve">. </w:t>
       </w:r>
       <w:r>
-        <w:t>The main reasoning behind using empathy is to make the player care, we want the player to care about character, we want the player to forge a relationship with the character and through the trials and tribulations they will go through on this journey through our game. We also want to be able to further immerse the player into the game and deepen the relationship between player and character through a creative and detailed narrative which we believe will not only help us achieve this, but also enrich the players game experience.</w:t>
+        <w:t>The mai</w:t>
+      </w:r>
+      <w:r>
+        <w:t>n reasoning behind using this emotion</w:t>
+      </w:r>
+      <w:r>
+        <w:t xml:space="preserve"> is to make the player care, we want the player to care about character, we want the player to forge a relationship with the character and through the trials and tribulations they will go through on this journey through our game. We also want to be able to further immerse the player into the game and deepen the relationship between player and character through a creative and detailed narrative which we believe will not only help us achieve this, but also enrich the players game experience.</w:t>
       </w:r>
     </w:p>
     <w:p/>
@@ -141,13 +214,11 @@
         <w:t xml:space="preserve">To further enhance the sense of immersion </w:t>
       </w:r>
       <w:r>
-        <w:t xml:space="preserve">we will need to find a way of having the game world carry on even when the player stops “playing”, this will require some randomized events and possible pathing for </w:t>
-      </w:r>
-      <w:proofErr w:type="spellStart"/>
-      <w:r>
-        <w:t>npcs</w:t>
-      </w:r>
-      <w:proofErr w:type="spellEnd"/>
+        <w:t>we will need to find a way of having the game world carry on even when the player stops “playing”, this will require some randomized even</w:t>
+      </w:r>
+      <w:r>
+        <w:t>ts and possible pathing for NPCs</w:t>
+      </w:r>
       <w:r>
         <w:t xml:space="preserve">. We also want to focus on not restricting the player in what they do, </w:t>
       </w:r>
@@ -155,16 +226,20 @@
         <w:t>to</w:t>
       </w:r>
       <w:r>
-        <w:t xml:space="preserve"> avoid making the game too linear, we want the playing to find their own path through the game thus creating their own unique expertise, this can be </w:t>
+        <w:t xml:space="preserve"> avoid making the game</w:t>
+      </w:r>
+      <w:r>
+        <w:t xml:space="preserve"> too linear, we want the player</w:t>
+      </w:r>
+      <w:r>
+        <w:t xml:space="preserve"> to find their own path through the game thus creating their own unique expertise, this can be </w:t>
       </w:r>
       <w:r>
         <w:t xml:space="preserve">achieved </w:t>
       </w:r>
-      <w:proofErr w:type="gramStart"/>
-      <w:r>
-        <w:t>through the use of</w:t>
-      </w:r>
-      <w:proofErr w:type="gramEnd"/>
+      <w:r>
+        <w:t>using</w:t>
+      </w:r>
       <w:r>
         <w:t xml:space="preserve"> an exploration mechanic, which can lead to:</w:t>
       </w:r>
@@ -313,37 +388,19 @@
         </w:rPr>
         <w:t xml:space="preserve">And issue with this could be the player may feel like they are getting lost of simply exploring for too long, or there isn’t enough to do between “exploring” </w:t>
       </w:r>
-      <w:proofErr w:type="gramStart"/>
-      <w:r>
-        <w:rPr>
-          <w:rFonts w:eastAsia="Times New Roman" w:cstheme="minorHAnsi"/>
-          <w:color w:val="222222"/>
-        </w:rPr>
-        <w:t>this is why</w:t>
-      </w:r>
-      <w:proofErr w:type="gramEnd"/>
-      <w:r>
-        <w:rPr>
-          <w:rFonts w:eastAsia="Times New Roman" w:cstheme="minorHAnsi"/>
-          <w:color w:val="222222"/>
-        </w:rPr>
-        <w:t xml:space="preserve"> this can be coupled with twitch mechanics which come from quick-time events, that are randomly triggered in areas over random intervals as well as after they player has gone into certain areas. This will require coding of triggers in areas and of interval interaction between the player and the quick-time event (whether that be </w:t>
-      </w:r>
-      <w:proofErr w:type="spellStart"/>
-      <w:r>
-        <w:rPr>
-          <w:rFonts w:eastAsia="Times New Roman" w:cstheme="minorHAnsi"/>
-          <w:color w:val="222222"/>
-        </w:rPr>
-        <w:t>ai</w:t>
-      </w:r>
-      <w:proofErr w:type="spellEnd"/>
-      <w:r>
-        <w:rPr>
-          <w:rFonts w:eastAsia="Times New Roman" w:cstheme="minorHAnsi"/>
-          <w:color w:val="222222"/>
-        </w:rPr>
-        <w:t xml:space="preserve"> or environmental etc.)</w:t>
+      <w:r>
+        <w:rPr>
+          <w:rFonts w:eastAsia="Times New Roman" w:cstheme="minorHAnsi"/>
+          <w:color w:val="222222"/>
+        </w:rPr>
+        <w:t>therefore</w:t>
+      </w:r>
+      <w:r>
+        <w:rPr>
+          <w:rFonts w:eastAsia="Times New Roman" w:cstheme="minorHAnsi"/>
+          <w:color w:val="222222"/>
+        </w:rPr>
+        <w:t xml:space="preserve"> this can be coupled with twitch mechanics which come from quick-time events, that are randomly triggered in areas over random intervals as well as after they player has gone into certain areas. This will require coding of triggers in areas and of interval interaction between the player and the quick-time event (whether that be ai or environmental etc.)</w:t>
       </w:r>
     </w:p>
     <w:p>
@@ -420,16 +477,13 @@
         </w:rPr>
         <w:t>incorporate Compulsion, Core, Positive and Negative Loops. Using theories and concepts from behavioural psychology and special presence, we will maximize the emotional responses from the player to enrich their game experience.</w:t>
       </w:r>
-    </w:p>
-    <w:p>
-      <w:bookmarkStart w:id="0" w:name="_GoBack"/>
-      <w:bookmarkEnd w:id="0"/>
     </w:p>
     <w:p/>
     <w:p/>
     <w:p/>
     <w:p/>
     <w:p/>
+    <w:p/>
     <w:p>
       <w:pPr>
         <w:rPr>
@@ -649,6 +703,7 @@
     <w:p/>
     <w:p/>
     <w:p/>
+    <w:bookmarkEnd w:id="0"/>
     <w:p/>
     <w:sectPr>
       <w:pgSz w:w="11906" w:h="16838"/>

</xml_diff>